<commit_message>
Mise à jour description
</commit_message>
<xml_diff>
--- a/documents/description.docx
+++ b/documents/description.docx
@@ -4,30 +4,51 @@
   <w:body>
     <w:p>
       <w:pPr>
+        <w:pStyle w:val="Titre1"/>
         <w:jc w:val="center"/>
-        <w:rPr>
-          <w:b/>
-        </w:rPr>
       </w:pPr>
-      <w:bookmarkStart w:id="0" w:name="_GoBack"/>
       <w:r>
-        <w:rPr>
-          <w:b/>
-        </w:rPr>
         <w:t>Description de l’application</w:t>
       </w:r>
     </w:p>
-    <w:bookmarkEnd w:id="0"/>
+    <w:p/>
     <w:p>
+      <w:pPr>
+        <w:jc w:val="both"/>
+      </w:pPr>
       <w:r>
         <w:t>Notre application est une simulation d’un Zoo</w:t>
       </w:r>
       <w:r>
-        <w:t xml:space="preserve">. Elle permet la gestion d’un employé, des différents enclos et animaux. De plus, </w:t>
+        <w:t xml:space="preserve">. Elle permet la gestion d’un employé, des différents enclos et animaux. </w:t>
       </w:r>
       <w:r>
-        <w:t>notre application comprend une véritable simulation de colonie de loup.</w:t>
+        <w:t>Nous nous sommes très inspirés du TD4-2 pour cela. Le tout étant rapidement fonctionnel, nous nous sommes alors investis pleinement dans le système de loups.</w:t>
       </w:r>
+    </w:p>
+    <w:p>
+      <w:pPr>
+        <w:jc w:val="both"/>
+      </w:pPr>
+      <w:r>
+        <w:t xml:space="preserve">En effet, en s’inspirant cette fois-ci du TD5, nous avons mis en place </w:t>
+      </w:r>
+      <w:r>
+        <w:t>une véritable simulation de colonie de loup.</w:t>
+      </w:r>
+      <w:r>
+        <w:t xml:space="preserve"> Nous avons traité la plupart des points du TD tout en y ajoutant des éléments personnels que nous trouvions logiques à préciser.</w:t>
+      </w:r>
+    </w:p>
+    <w:p>
+      <w:pPr>
+        <w:jc w:val="both"/>
+      </w:pPr>
+      <w:r>
+        <w:t>L’application se concentrant principalement sur le système de loups, c’est cette partie que vous verrez le plus lors de l’exécution du code.</w:t>
+      </w:r>
+      <w:bookmarkStart w:id="0" w:name="_GoBack"/>
+      <w:bookmarkEnd w:id="0"/>
     </w:p>
     <w:sectPr>
       <w:pgSz w:w="11906" w:h="16838"/>
@@ -443,6 +464,27 @@
       <w:szCs w:val="24"/>
     </w:rPr>
   </w:style>
+  <w:style w:type="paragraph" w:styleId="Titre1">
+    <w:name w:val="heading 1"/>
+    <w:basedOn w:val="Normal"/>
+    <w:next w:val="Normal"/>
+    <w:link w:val="Titre1Car"/>
+    <w:uiPriority w:val="9"/>
+    <w:qFormat/>
+    <w:rsid w:val="00FB4DD8"/>
+    <w:pPr>
+      <w:keepNext/>
+      <w:keepLines/>
+      <w:spacing w:before="240" w:after="0"/>
+      <w:outlineLvl w:val="0"/>
+    </w:pPr>
+    <w:rPr>
+      <w:rFonts w:asciiTheme="majorHAnsi" w:eastAsiaTheme="majorEastAsia" w:hAnsiTheme="majorHAnsi" w:cstheme="majorBidi"/>
+      <w:color w:val="365F91" w:themeColor="accent1" w:themeShade="BF"/>
+      <w:sz w:val="32"/>
+      <w:szCs w:val="32"/>
+    </w:rPr>
+  </w:style>
   <w:style w:type="character" w:default="1" w:styleId="Policepardfaut">
     <w:name w:val="Default Paragraph Font"/>
     <w:uiPriority w:val="1"/>
@@ -469,6 +511,19 @@
     <w:uiPriority w:val="99"/>
     <w:semiHidden/>
     <w:unhideWhenUsed/>
+  </w:style>
+  <w:style w:type="character" w:customStyle="1" w:styleId="Titre1Car">
+    <w:name w:val="Titre 1 Car"/>
+    <w:basedOn w:val="Policepardfaut"/>
+    <w:link w:val="Titre1"/>
+    <w:uiPriority w:val="9"/>
+    <w:rsid w:val="00FB4DD8"/>
+    <w:rPr>
+      <w:rFonts w:asciiTheme="majorHAnsi" w:eastAsiaTheme="majorEastAsia" w:hAnsiTheme="majorHAnsi" w:cstheme="majorBidi"/>
+      <w:color w:val="365F91" w:themeColor="accent1" w:themeShade="BF"/>
+      <w:sz w:val="32"/>
+      <w:szCs w:val="32"/>
+    </w:rPr>
   </w:style>
 </w:styles>
 </file>

</xml_diff>